<commit_message>
first draft topic approval
</commit_message>
<xml_diff>
--- a/task1/Topic_Approval_Form.docx
+++ b/task1/Topic_Approval_Form.docx
@@ -13,8 +13,6 @@
           <w:szCs w:val="20"/>
         </w:rPr>
       </w:pPr>
-      <w:bookmarkStart w:id="0" w:name="_GoBack"/>
-      <w:bookmarkEnd w:id="0"/>
       <w:r>
         <w:rPr>
           <w:b/>
@@ -204,7 +202,7 @@
           <w:sz w:val="20"/>
           <w:szCs w:val="20"/>
         </w:rPr>
-        <w:t xml:space="preserve"> (Y/N)</w:t>
+        <w:t xml:space="preserve"> N</w:t>
       </w:r>
     </w:p>
     <w:p>
@@ -233,7 +231,7 @@
           <w:sz w:val="20"/>
           <w:szCs w:val="20"/>
         </w:rPr>
-        <w:t xml:space="preserve"> (Y/N)</w:t>
+        <w:t xml:space="preserve"> N</w:t>
       </w:r>
     </w:p>
     <w:p>
@@ -315,6 +313,13 @@
         </w:rPr>
         <w:t>:</w:t>
       </w:r>
+      <w:r>
+        <w:rPr>
+          <w:sz w:val="20"/>
+          <w:szCs w:val="20"/>
+        </w:rPr>
+        <w:t>Christie’s Companions – a web application for managing a small dog breeding business.</w:t>
+      </w:r>
     </w:p>
     <w:p>
       <w:pPr>
@@ -351,6 +356,13 @@
         </w:rPr>
         <w:t>:</w:t>
       </w:r>
+      <w:r>
+        <w:rPr>
+          <w:sz w:val="20"/>
+          <w:szCs w:val="20"/>
+        </w:rPr>
+        <w:t xml:space="preserve"> The Customer, Christie’s Companions is a small dog breeder that specializes in breeding support animals. Currently, the Customer manages records (pedigree, age, vaccinations, etc) of each animal on paper. This has become quite cumbersome. Furthermore, the Customer wishes to create a website to market the animals that can also serve as a catalog. The project seeks to provide a solution to these needs by implementing a web application with a public facing display of data maintained by a content management system.</w:t>
+      </w:r>
     </w:p>
     <w:p>
       <w:pPr>
@@ -403,109 +415,14 @@
           <w:sz w:val="20"/>
           <w:szCs w:val="20"/>
         </w:rPr>
-        <w:t xml:space="preserve"> (select one</w:t>
-      </w:r>
-      <w:r>
-        <w:rPr>
-          <w:sz w:val="20"/>
-          <w:szCs w:val="20"/>
-        </w:rPr>
-        <w:t>)</w:t>
-      </w:r>
-      <w:r>
-        <w:rPr>
-          <w:sz w:val="20"/>
-          <w:szCs w:val="20"/>
-        </w:rPr>
         <w:t>:</w:t>
       </w:r>
-    </w:p>
-    <w:p>
-      <w:pPr>
-        <w:pStyle w:val="ListParagraph"/>
-        <w:numPr>
-          <w:ilvl w:val="0"/>
-          <w:numId w:val="14"/>
-        </w:numPr>
-        <w:rPr>
-          <w:sz w:val="20"/>
-          <w:szCs w:val="20"/>
-        </w:rPr>
-      </w:pPr>
-      <w:r>
-        <w:rPr>
-          <w:sz w:val="20"/>
-          <w:szCs w:val="20"/>
-        </w:rPr>
-        <w:t>Mobile</w:t>
-      </w:r>
-      <w:r>
-        <w:rPr>
-          <w:sz w:val="20"/>
-          <w:szCs w:val="20"/>
-        </w:rPr>
-        <w:t xml:space="preserve"> </w:t>
-      </w:r>
-      <w:r>
-        <w:rPr>
-          <w:sz w:val="20"/>
-          <w:szCs w:val="20"/>
-        </w:rPr>
-        <w:t xml:space="preserve">(indicate </w:t>
-      </w:r>
-      <w:r>
-        <w:rPr>
-          <w:sz w:val="20"/>
-          <w:szCs w:val="20"/>
-        </w:rPr>
-        <w:t>Apple or Android</w:t>
-      </w:r>
-      <w:r>
-        <w:rPr>
-          <w:sz w:val="20"/>
-          <w:szCs w:val="20"/>
-        </w:rPr>
-        <w:t>)</w:t>
-      </w:r>
-    </w:p>
-    <w:p>
-      <w:pPr>
-        <w:pStyle w:val="ListParagraph"/>
-        <w:numPr>
-          <w:ilvl w:val="0"/>
-          <w:numId w:val="14"/>
-        </w:numPr>
-        <w:rPr>
-          <w:sz w:val="20"/>
-          <w:szCs w:val="20"/>
-        </w:rPr>
-      </w:pPr>
-      <w:r>
-        <w:rPr>
-          <w:sz w:val="20"/>
-          <w:szCs w:val="20"/>
-        </w:rPr>
-        <w:t>Web</w:t>
-      </w:r>
-    </w:p>
-    <w:p>
-      <w:pPr>
-        <w:pStyle w:val="ListParagraph"/>
-        <w:numPr>
-          <w:ilvl w:val="0"/>
-          <w:numId w:val="14"/>
-        </w:numPr>
-        <w:rPr>
-          <w:sz w:val="20"/>
-          <w:szCs w:val="20"/>
-        </w:rPr>
-      </w:pPr>
-      <w:r>
-        <w:rPr>
-          <w:sz w:val="20"/>
-          <w:szCs w:val="20"/>
-        </w:rPr>
-        <w:t>Stand Alone</w:t>
+      <w:r>
+        <w:rPr>
+          <w:sz w:val="20"/>
+          <w:szCs w:val="20"/>
+        </w:rPr>
+        <w:t xml:space="preserve"> Web</w:t>
       </w:r>
     </w:p>
     <w:p>
@@ -583,6 +500,13 @@
           <w:sz w:val="20"/>
           <w:szCs w:val="20"/>
         </w:rPr>
+        <w:t xml:space="preserve"> Ruby on Rails, Hyperstack, Javascript</w:t>
+      </w:r>
+      <w:r>
+        <w:rPr>
+          <w:sz w:val="20"/>
+          <w:szCs w:val="20"/>
+        </w:rPr>
         <w:br/>
       </w:r>
     </w:p>
@@ -610,6 +534,13 @@
           <w:sz w:val="20"/>
           <w:szCs w:val="20"/>
         </w:rPr>
+        <w:t xml:space="preserve"> Ubuntu 18.04.3 LTS</w:t>
+      </w:r>
+      <w:r>
+        <w:rPr>
+          <w:sz w:val="20"/>
+          <w:szCs w:val="20"/>
+        </w:rPr>
         <w:br/>
       </w:r>
     </w:p>
@@ -631,6 +562,13 @@
           <w:szCs w:val="20"/>
         </w:rPr>
         <w:t>Database Management System you will use:</w:t>
+      </w:r>
+      <w:r>
+        <w:rPr>
+          <w:sz w:val="20"/>
+          <w:szCs w:val="20"/>
+        </w:rPr>
+        <w:t xml:space="preserve"> PostgreSQL 10.11</w:t>
       </w:r>
       <w:r>
         <w:rPr>
@@ -694,6 +632,13 @@
         </w:rPr>
         <w:t>Planning and Design:</w:t>
       </w:r>
+      <w:r>
+        <w:rPr>
+          <w:sz w:val="20"/>
+          <w:szCs w:val="20"/>
+        </w:rPr>
+        <w:t xml:space="preserve"> 8</w:t>
+      </w:r>
     </w:p>
     <w:p>
       <w:pPr>
@@ -715,6 +660,13 @@
         </w:rPr>
         <w:t>Development:</w:t>
       </w:r>
+      <w:r>
+        <w:rPr>
+          <w:sz w:val="20"/>
+          <w:szCs w:val="20"/>
+        </w:rPr>
+        <w:t>80</w:t>
+      </w:r>
     </w:p>
     <w:p>
       <w:pPr>
@@ -736,6 +688,13 @@
         </w:rPr>
         <w:t>Documentation:</w:t>
       </w:r>
+      <w:r>
+        <w:rPr>
+          <w:sz w:val="20"/>
+          <w:szCs w:val="20"/>
+        </w:rPr>
+        <w:t>16</w:t>
+      </w:r>
     </w:p>
     <w:p>
       <w:pPr>
@@ -757,6 +716,13 @@
         </w:rPr>
         <w:t>Total:</w:t>
       </w:r>
+      <w:r>
+        <w:rPr>
+          <w:sz w:val="20"/>
+          <w:szCs w:val="20"/>
+        </w:rPr>
+        <w:t xml:space="preserve"> 104</w:t>
+      </w:r>
     </w:p>
     <w:p>
       <w:pPr>
@@ -794,6 +760,20 @@
         </w:rPr>
         <w:t>completion date:</w:t>
       </w:r>
+      <w:r>
+        <w:rPr>
+          <w:sz w:val="20"/>
+          <w:szCs w:val="20"/>
+        </w:rPr>
+        <w:t xml:space="preserve"> 12/20</w:t>
+      </w:r>
+      <w:r>
+        <w:rPr>
+          <w:sz w:val="20"/>
+          <w:szCs w:val="20"/>
+        </w:rPr>
+        <w:t>/2019</w:t>
+      </w:r>
     </w:p>
     <w:p>
       <w:pPr>
@@ -849,6 +829,298 @@
     </w:p>
     <w:p>
       <w:pPr>
+        <w:pStyle w:val="ListParagraph"/>
+        <w:rPr>
+          <w:sz w:val="20"/>
+          <w:szCs w:val="20"/>
+        </w:rPr>
+      </w:pPr>
+    </w:p>
+    <w:p>
+      <w:pPr>
+        <w:pStyle w:val="ListParagraph"/>
+        <w:numPr>
+          <w:ilvl w:val="2"/>
+          <w:numId w:val="16"/>
+        </w:numPr>
+        <w:rPr>
+          <w:sz w:val="20"/>
+          <w:szCs w:val="20"/>
+        </w:rPr>
+      </w:pPr>
+      <w:r>
+        <w:rPr>
+          <w:sz w:val="20"/>
+          <w:szCs w:val="20"/>
+        </w:rPr>
+        <w:t>The Developer will meet with the Customer to define the full sc</w:t>
+      </w:r>
+      <w:r>
+        <w:rPr>
+          <w:sz w:val="20"/>
+          <w:szCs w:val="20"/>
+        </w:rPr>
+        <w:t>ope and create user stories. The Developer will create interface mockups from the user stories to be reviwed by the Customer on the second meeting. Iterate until final design is approved by the Customer.</w:t>
+      </w:r>
+      <w:r>
+        <w:rPr>
+          <w:sz w:val="20"/>
+          <w:szCs w:val="20"/>
+        </w:rPr>
+        <w:t xml:space="preserve"> </w:t>
+      </w:r>
+    </w:p>
+    <w:p>
+      <w:pPr>
+        <w:pStyle w:val="ListParagraph"/>
+        <w:numPr>
+          <w:ilvl w:val="2"/>
+          <w:numId w:val="16"/>
+        </w:numPr>
+        <w:rPr>
+          <w:sz w:val="20"/>
+          <w:szCs w:val="20"/>
+        </w:rPr>
+      </w:pPr>
+      <w:r>
+        <w:rPr>
+          <w:sz w:val="20"/>
+          <w:szCs w:val="20"/>
+        </w:rPr>
+        <w:t>After design is approved by t</w:t>
+      </w:r>
+      <w:r>
+        <w:rPr>
+          <w:sz w:val="20"/>
+          <w:szCs w:val="20"/>
+        </w:rPr>
+        <w:t>he Customer, the Developer will divide the user stories into GitHub issues and plan a schedule for implementing each user story before the deadline.</w:t>
+      </w:r>
+    </w:p>
+    <w:p>
+      <w:pPr>
+        <w:pStyle w:val="ListParagraph"/>
+        <w:numPr>
+          <w:ilvl w:val="2"/>
+          <w:numId w:val="16"/>
+        </w:numPr>
+        <w:rPr>
+          <w:sz w:val="20"/>
+          <w:szCs w:val="20"/>
+        </w:rPr>
+      </w:pPr>
+      <w:r>
+        <w:rPr>
+          <w:sz w:val="20"/>
+          <w:szCs w:val="20"/>
+        </w:rPr>
+        <w:t xml:space="preserve">Then, the Developer will </w:t>
+      </w:r>
+      <w:r>
+        <w:rPr>
+          <w:sz w:val="20"/>
+          <w:szCs w:val="20"/>
+        </w:rPr>
+        <w:t>be</w:t>
+      </w:r>
+      <w:r>
+        <w:rPr>
+          <w:sz w:val="20"/>
+          <w:szCs w:val="20"/>
+        </w:rPr>
+        <w:t>gin</w:t>
+      </w:r>
+      <w:r>
+        <w:rPr>
+          <w:sz w:val="20"/>
+          <w:szCs w:val="20"/>
+        </w:rPr>
+        <w:t xml:space="preserve"> development. This </w:t>
+      </w:r>
+      <w:r>
+        <w:rPr>
+          <w:sz w:val="20"/>
+          <w:szCs w:val="20"/>
+        </w:rPr>
+        <w:t>will start with</w:t>
+      </w:r>
+      <w:r>
+        <w:rPr>
+          <w:sz w:val="20"/>
+          <w:szCs w:val="20"/>
+        </w:rPr>
+        <w:t xml:space="preserve"> setting up a GitHub repository, scaffolding a web application using Ruby on Rails, </w:t>
+      </w:r>
+      <w:r>
+        <w:rPr>
+          <w:sz w:val="20"/>
+          <w:szCs w:val="20"/>
+        </w:rPr>
+        <w:t xml:space="preserve">and </w:t>
+      </w:r>
+      <w:r>
+        <w:rPr>
+          <w:sz w:val="20"/>
+          <w:szCs w:val="20"/>
+        </w:rPr>
+        <w:t>setting up a staging environment on Amazon Web Services</w:t>
+      </w:r>
+      <w:r>
+        <w:rPr>
+          <w:sz w:val="20"/>
+          <w:szCs w:val="20"/>
+        </w:rPr>
+        <w:t>.</w:t>
+      </w:r>
+    </w:p>
+    <w:p>
+      <w:pPr>
+        <w:pStyle w:val="ListParagraph"/>
+        <w:numPr>
+          <w:ilvl w:val="2"/>
+          <w:numId w:val="16"/>
+        </w:numPr>
+        <w:rPr>
+          <w:sz w:val="20"/>
+          <w:szCs w:val="20"/>
+        </w:rPr>
+      </w:pPr>
+      <w:r>
+        <w:rPr>
+          <w:sz w:val="20"/>
+          <w:szCs w:val="20"/>
+        </w:rPr>
+        <w:lastRenderedPageBreak/>
+        <w:t xml:space="preserve">Then, </w:t>
+      </w:r>
+      <w:r>
+        <w:rPr>
+          <w:sz w:val="20"/>
+          <w:szCs w:val="20"/>
+        </w:rPr>
+        <w:t>the Developer will act according to the schedule developed in (ii), meeting with the Customer to ensure that all functionality for the scheduled user stories are being met.</w:t>
+      </w:r>
+    </w:p>
+    <w:p>
+      <w:pPr>
+        <w:pStyle w:val="ListParagraph"/>
+        <w:numPr>
+          <w:ilvl w:val="2"/>
+          <w:numId w:val="16"/>
+        </w:numPr>
+        <w:rPr>
+          <w:sz w:val="20"/>
+          <w:szCs w:val="20"/>
+        </w:rPr>
+      </w:pPr>
+      <w:r>
+        <w:rPr>
+          <w:sz w:val="20"/>
+          <w:szCs w:val="20"/>
+        </w:rPr>
+        <w:t>After initial development is complete, the Customer will do user acceptance testing. If defects are found, the Developer will address them, iterating this process until user acceptance testing is complete to the Customer’s satisfaction.</w:t>
+      </w:r>
+    </w:p>
+    <w:p>
+      <w:pPr>
+        <w:pStyle w:val="ListParagraph"/>
+        <w:numPr>
+          <w:ilvl w:val="2"/>
+          <w:numId w:val="16"/>
+        </w:numPr>
+        <w:rPr>
+          <w:sz w:val="20"/>
+          <w:szCs w:val="20"/>
+        </w:rPr>
+      </w:pPr>
+      <w:r>
+        <w:rPr>
+          <w:sz w:val="20"/>
+          <w:szCs w:val="20"/>
+        </w:rPr>
+        <w:t>The application will be deployed to production and domain names will be pointed.</w:t>
+      </w:r>
+    </w:p>
+    <w:p>
+      <w:pPr>
+        <w:pStyle w:val="ListParagraph"/>
+        <w:numPr>
+          <w:ilvl w:val="2"/>
+          <w:numId w:val="16"/>
+        </w:numPr>
+        <w:rPr>
+          <w:sz w:val="20"/>
+          <w:szCs w:val="20"/>
+        </w:rPr>
+      </w:pPr>
+      <w:r>
+        <w:rPr>
+          <w:sz w:val="20"/>
+          <w:szCs w:val="20"/>
+        </w:rPr>
+        <w:t>Support for the application begins, to include fixing of security vulnerabilities (both to the environment and the application itself) and bugs, as well as maintaining periodic backups.</w:t>
+      </w:r>
+    </w:p>
+    <w:p>
+      <w:pPr>
+        <w:ind w:left="720"/>
+        <w:rPr>
+          <w:sz w:val="20"/>
+          <w:szCs w:val="20"/>
+        </w:rPr>
+      </w:pPr>
+      <w:r>
+        <w:rPr>
+          <w:sz w:val="20"/>
+          <w:szCs w:val="20"/>
+        </w:rPr>
+        <w:t>Out of scope:</w:t>
+      </w:r>
+    </w:p>
+    <w:p>
+      <w:pPr>
+        <w:pStyle w:val="ListParagraph"/>
+        <w:numPr>
+          <w:ilvl w:val="0"/>
+          <w:numId w:val="17"/>
+        </w:numPr>
+        <w:rPr>
+          <w:sz w:val="20"/>
+          <w:szCs w:val="20"/>
+        </w:rPr>
+      </w:pPr>
+      <w:r>
+        <w:rPr>
+          <w:sz w:val="20"/>
+          <w:szCs w:val="20"/>
+        </w:rPr>
+        <w:t>Search Engine Optimization</w:t>
+      </w:r>
+    </w:p>
+    <w:p>
+      <w:pPr>
+        <w:pStyle w:val="ListParagraph"/>
+        <w:numPr>
+          <w:ilvl w:val="0"/>
+          <w:numId w:val="17"/>
+        </w:numPr>
+        <w:rPr>
+          <w:sz w:val="20"/>
+          <w:szCs w:val="20"/>
+        </w:rPr>
+      </w:pPr>
+      <w:r>
+        <w:rPr>
+          <w:sz w:val="20"/>
+          <w:szCs w:val="20"/>
+        </w:rPr>
+        <w:t>Entry of paper records into the system</w:t>
+      </w:r>
+      <w:bookmarkStart w:id="0" w:name="_GoBack"/>
+      <w:bookmarkEnd w:id="0"/>
+    </w:p>
+    <w:p>
+      <w:pPr>
         <w:outlineLvl w:val="0"/>
         <w:rPr>
           <w:b/>
@@ -1177,7 +1449,6 @@
           <w:sz w:val="20"/>
           <w:szCs w:val="20"/>
         </w:rPr>
-        <w:lastRenderedPageBreak/>
         <w:t>COURSE MENTOR</w:t>
       </w:r>
       <w:r>
@@ -1866,6 +2137,119 @@
     </w:lvl>
   </w:abstractNum>
   <w:abstractNum w:abstractNumId="6" w15:restartNumberingAfterBreak="0">
+    <w:nsid w:val="2060329A"/>
+    <w:multiLevelType w:val="hybridMultilevel"/>
+    <w:tmpl w:val="EF5645B0"/>
+    <w:lvl w:ilvl="0" w:tplc="04090001">
+      <w:start w:val="1"/>
+      <w:numFmt w:val="bullet"/>
+      <w:lvlText w:val=""/>
+      <w:lvlJc w:val="left"/>
+      <w:pPr>
+        <w:ind w:left="1440" w:hanging="360"/>
+      </w:pPr>
+      <w:rPr>
+        <w:rFonts w:ascii="Symbol" w:hAnsi="Symbol" w:hint="default"/>
+      </w:rPr>
+    </w:lvl>
+    <w:lvl w:ilvl="1" w:tplc="04090003" w:tentative="1">
+      <w:start w:val="1"/>
+      <w:numFmt w:val="bullet"/>
+      <w:lvlText w:val="o"/>
+      <w:lvlJc w:val="left"/>
+      <w:pPr>
+        <w:ind w:left="2160" w:hanging="360"/>
+      </w:pPr>
+      <w:rPr>
+        <w:rFonts w:ascii="Courier New" w:hAnsi="Courier New" w:cs="Courier New" w:hint="default"/>
+      </w:rPr>
+    </w:lvl>
+    <w:lvl w:ilvl="2" w:tplc="04090005" w:tentative="1">
+      <w:start w:val="1"/>
+      <w:numFmt w:val="bullet"/>
+      <w:lvlText w:val=""/>
+      <w:lvlJc w:val="left"/>
+      <w:pPr>
+        <w:ind w:left="2880" w:hanging="360"/>
+      </w:pPr>
+      <w:rPr>
+        <w:rFonts w:ascii="Wingdings" w:hAnsi="Wingdings" w:hint="default"/>
+      </w:rPr>
+    </w:lvl>
+    <w:lvl w:ilvl="3" w:tplc="04090001" w:tentative="1">
+      <w:start w:val="1"/>
+      <w:numFmt w:val="bullet"/>
+      <w:lvlText w:val=""/>
+      <w:lvlJc w:val="left"/>
+      <w:pPr>
+        <w:ind w:left="3600" w:hanging="360"/>
+      </w:pPr>
+      <w:rPr>
+        <w:rFonts w:ascii="Symbol" w:hAnsi="Symbol" w:hint="default"/>
+      </w:rPr>
+    </w:lvl>
+    <w:lvl w:ilvl="4" w:tplc="04090003" w:tentative="1">
+      <w:start w:val="1"/>
+      <w:numFmt w:val="bullet"/>
+      <w:lvlText w:val="o"/>
+      <w:lvlJc w:val="left"/>
+      <w:pPr>
+        <w:ind w:left="4320" w:hanging="360"/>
+      </w:pPr>
+      <w:rPr>
+        <w:rFonts w:ascii="Courier New" w:hAnsi="Courier New" w:cs="Courier New" w:hint="default"/>
+      </w:rPr>
+    </w:lvl>
+    <w:lvl w:ilvl="5" w:tplc="04090005" w:tentative="1">
+      <w:start w:val="1"/>
+      <w:numFmt w:val="bullet"/>
+      <w:lvlText w:val=""/>
+      <w:lvlJc w:val="left"/>
+      <w:pPr>
+        <w:ind w:left="5040" w:hanging="360"/>
+      </w:pPr>
+      <w:rPr>
+        <w:rFonts w:ascii="Wingdings" w:hAnsi="Wingdings" w:hint="default"/>
+      </w:rPr>
+    </w:lvl>
+    <w:lvl w:ilvl="6" w:tplc="04090001" w:tentative="1">
+      <w:start w:val="1"/>
+      <w:numFmt w:val="bullet"/>
+      <w:lvlText w:val=""/>
+      <w:lvlJc w:val="left"/>
+      <w:pPr>
+        <w:ind w:left="5760" w:hanging="360"/>
+      </w:pPr>
+      <w:rPr>
+        <w:rFonts w:ascii="Symbol" w:hAnsi="Symbol" w:hint="default"/>
+      </w:rPr>
+    </w:lvl>
+    <w:lvl w:ilvl="7" w:tplc="04090003" w:tentative="1">
+      <w:start w:val="1"/>
+      <w:numFmt w:val="bullet"/>
+      <w:lvlText w:val="o"/>
+      <w:lvlJc w:val="left"/>
+      <w:pPr>
+        <w:ind w:left="6480" w:hanging="360"/>
+      </w:pPr>
+      <w:rPr>
+        <w:rFonts w:ascii="Courier New" w:hAnsi="Courier New" w:cs="Courier New" w:hint="default"/>
+      </w:rPr>
+    </w:lvl>
+    <w:lvl w:ilvl="8" w:tplc="04090005" w:tentative="1">
+      <w:start w:val="1"/>
+      <w:numFmt w:val="bullet"/>
+      <w:lvlText w:val=""/>
+      <w:lvlJc w:val="left"/>
+      <w:pPr>
+        <w:ind w:left="7200" w:hanging="360"/>
+      </w:pPr>
+      <w:rPr>
+        <w:rFonts w:ascii="Wingdings" w:hAnsi="Wingdings" w:hint="default"/>
+      </w:rPr>
+    </w:lvl>
+  </w:abstractNum>
+  <w:abstractNum w:abstractNumId="7" w15:restartNumberingAfterBreak="0">
     <w:nsid w:val="22217CF8"/>
     <w:multiLevelType w:val="hybridMultilevel"/>
     <w:tmpl w:val="EEEECBA0"/>
@@ -1951,7 +2335,7 @@
       </w:pPr>
     </w:lvl>
   </w:abstractNum>
-  <w:abstractNum w:abstractNumId="7" w15:restartNumberingAfterBreak="0">
+  <w:abstractNum w:abstractNumId="8" w15:restartNumberingAfterBreak="0">
     <w:nsid w:val="23221835"/>
     <w:multiLevelType w:val="hybridMultilevel"/>
     <w:tmpl w:val="DFFC414C"/>
@@ -2040,7 +2424,7 @@
       </w:pPr>
     </w:lvl>
   </w:abstractNum>
-  <w:abstractNum w:abstractNumId="8" w15:restartNumberingAfterBreak="0">
+  <w:abstractNum w:abstractNumId="9" w15:restartNumberingAfterBreak="0">
     <w:nsid w:val="26D27409"/>
     <w:multiLevelType w:val="hybridMultilevel"/>
     <w:tmpl w:val="BE4054E4"/>
@@ -2126,7 +2510,7 @@
       </w:pPr>
     </w:lvl>
   </w:abstractNum>
-  <w:abstractNum w:abstractNumId="9" w15:restartNumberingAfterBreak="0">
+  <w:abstractNum w:abstractNumId="10" w15:restartNumberingAfterBreak="0">
     <w:nsid w:val="28A756C1"/>
     <w:multiLevelType w:val="hybridMultilevel"/>
     <w:tmpl w:val="C58CFDD8"/>
@@ -2212,7 +2596,93 @@
       </w:pPr>
     </w:lvl>
   </w:abstractNum>
-  <w:abstractNum w:abstractNumId="10" w15:restartNumberingAfterBreak="0">
+  <w:abstractNum w:abstractNumId="11" w15:restartNumberingAfterBreak="0">
+    <w:nsid w:val="399C6624"/>
+    <w:multiLevelType w:val="multilevel"/>
+    <w:tmpl w:val="0409001D"/>
+    <w:lvl w:ilvl="0">
+      <w:start w:val="1"/>
+      <w:numFmt w:val="decimal"/>
+      <w:lvlText w:val="%1)"/>
+      <w:lvlJc w:val="left"/>
+      <w:pPr>
+        <w:ind w:left="360" w:hanging="360"/>
+      </w:pPr>
+    </w:lvl>
+    <w:lvl w:ilvl="1">
+      <w:start w:val="1"/>
+      <w:numFmt w:val="lowerLetter"/>
+      <w:lvlText w:val="%2)"/>
+      <w:lvlJc w:val="left"/>
+      <w:pPr>
+        <w:ind w:left="720" w:hanging="360"/>
+      </w:pPr>
+    </w:lvl>
+    <w:lvl w:ilvl="2">
+      <w:start w:val="1"/>
+      <w:numFmt w:val="lowerRoman"/>
+      <w:lvlText w:val="%3)"/>
+      <w:lvlJc w:val="left"/>
+      <w:pPr>
+        <w:ind w:left="1080" w:hanging="360"/>
+      </w:pPr>
+    </w:lvl>
+    <w:lvl w:ilvl="3">
+      <w:start w:val="1"/>
+      <w:numFmt w:val="decimal"/>
+      <w:lvlText w:val="(%4)"/>
+      <w:lvlJc w:val="left"/>
+      <w:pPr>
+        <w:ind w:left="1440" w:hanging="360"/>
+      </w:pPr>
+    </w:lvl>
+    <w:lvl w:ilvl="4">
+      <w:start w:val="1"/>
+      <w:numFmt w:val="lowerLetter"/>
+      <w:lvlText w:val="(%5)"/>
+      <w:lvlJc w:val="left"/>
+      <w:pPr>
+        <w:ind w:left="1800" w:hanging="360"/>
+      </w:pPr>
+    </w:lvl>
+    <w:lvl w:ilvl="5">
+      <w:start w:val="1"/>
+      <w:numFmt w:val="lowerRoman"/>
+      <w:lvlText w:val="(%6)"/>
+      <w:lvlJc w:val="left"/>
+      <w:pPr>
+        <w:ind w:left="2160" w:hanging="360"/>
+      </w:pPr>
+    </w:lvl>
+    <w:lvl w:ilvl="6">
+      <w:start w:val="1"/>
+      <w:numFmt w:val="decimal"/>
+      <w:lvlText w:val="%7."/>
+      <w:lvlJc w:val="left"/>
+      <w:pPr>
+        <w:ind w:left="2520" w:hanging="360"/>
+      </w:pPr>
+    </w:lvl>
+    <w:lvl w:ilvl="7">
+      <w:start w:val="1"/>
+      <w:numFmt w:val="lowerLetter"/>
+      <w:lvlText w:val="%8."/>
+      <w:lvlJc w:val="left"/>
+      <w:pPr>
+        <w:ind w:left="2880" w:hanging="360"/>
+      </w:pPr>
+    </w:lvl>
+    <w:lvl w:ilvl="8">
+      <w:start w:val="1"/>
+      <w:numFmt w:val="lowerRoman"/>
+      <w:lvlText w:val="%9."/>
+      <w:lvlJc w:val="left"/>
+      <w:pPr>
+        <w:ind w:left="3240" w:hanging="360"/>
+      </w:pPr>
+    </w:lvl>
+  </w:abstractNum>
+  <w:abstractNum w:abstractNumId="12" w15:restartNumberingAfterBreak="0">
     <w:nsid w:val="420467B4"/>
     <w:multiLevelType w:val="multilevel"/>
     <w:tmpl w:val="13C2629A"/>
@@ -2325,7 +2795,7 @@
       </w:rPr>
     </w:lvl>
   </w:abstractNum>
-  <w:abstractNum w:abstractNumId="11" w15:restartNumberingAfterBreak="0">
+  <w:abstractNum w:abstractNumId="13" w15:restartNumberingAfterBreak="0">
     <w:nsid w:val="5C754AFE"/>
     <w:multiLevelType w:val="hybridMultilevel"/>
     <w:tmpl w:val="61FC679E"/>
@@ -2420,7 +2890,7 @@
       </w:pPr>
     </w:lvl>
   </w:abstractNum>
-  <w:abstractNum w:abstractNumId="12" w15:restartNumberingAfterBreak="0">
+  <w:abstractNum w:abstractNumId="14" w15:restartNumberingAfterBreak="0">
     <w:nsid w:val="66366A3F"/>
     <w:multiLevelType w:val="hybridMultilevel"/>
     <w:tmpl w:val="90F80EE8"/>
@@ -2506,7 +2976,7 @@
       </w:pPr>
     </w:lvl>
   </w:abstractNum>
-  <w:abstractNum w:abstractNumId="13" w15:restartNumberingAfterBreak="0">
+  <w:abstractNum w:abstractNumId="15" w15:restartNumberingAfterBreak="0">
     <w:nsid w:val="71504D69"/>
     <w:multiLevelType w:val="hybridMultilevel"/>
     <w:tmpl w:val="0A4080F8"/>
@@ -2595,7 +3065,7 @@
       </w:pPr>
     </w:lvl>
   </w:abstractNum>
-  <w:abstractNum w:abstractNumId="14" w15:restartNumberingAfterBreak="0">
+  <w:abstractNum w:abstractNumId="16" w15:restartNumberingAfterBreak="0">
     <w:nsid w:val="73850DCB"/>
     <w:multiLevelType w:val="hybridMultilevel"/>
     <w:tmpl w:val="C5CA6CF6"/>
@@ -2694,16 +3164,16 @@
     <w:abstractNumId w:val="3"/>
   </w:num>
   <w:num w:numId="3">
-    <w:abstractNumId w:val="8"/>
+    <w:abstractNumId w:val="9"/>
   </w:num>
   <w:num w:numId="4">
-    <w:abstractNumId w:val="12"/>
+    <w:abstractNumId w:val="14"/>
   </w:num>
   <w:num w:numId="5">
-    <w:abstractNumId w:val="6"/>
+    <w:abstractNumId w:val="7"/>
   </w:num>
   <w:num w:numId="6">
-    <w:abstractNumId w:val="9"/>
+    <w:abstractNumId w:val="10"/>
   </w:num>
   <w:num w:numId="7">
     <w:abstractNumId w:val="5"/>
@@ -2712,25 +3182,31 @@
     <w:abstractNumId w:val="1"/>
   </w:num>
   <w:num w:numId="9">
-    <w:abstractNumId w:val="7"/>
+    <w:abstractNumId w:val="8"/>
   </w:num>
   <w:num w:numId="10">
-    <w:abstractNumId w:val="13"/>
+    <w:abstractNumId w:val="15"/>
   </w:num>
   <w:num w:numId="11">
     <w:abstractNumId w:val="2"/>
   </w:num>
   <w:num w:numId="12">
-    <w:abstractNumId w:val="14"/>
+    <w:abstractNumId w:val="16"/>
   </w:num>
   <w:num w:numId="13">
-    <w:abstractNumId w:val="11"/>
+    <w:abstractNumId w:val="13"/>
   </w:num>
   <w:num w:numId="14">
     <w:abstractNumId w:val="4"/>
   </w:num>
   <w:num w:numId="15">
-    <w:abstractNumId w:val="10"/>
+    <w:abstractNumId w:val="12"/>
+  </w:num>
+  <w:num w:numId="16">
+    <w:abstractNumId w:val="11"/>
+  </w:num>
+  <w:num w:numId="17">
+    <w:abstractNumId w:val="6"/>
   </w:num>
 </w:numbering>
 </file>
@@ -3609,43 +4085,6 @@
 </file>
 
 <file path=customXml/item1.xml><?xml version="1.0" encoding="utf-8"?>
-<p:properties xmlns:p="http://schemas.microsoft.com/office/2006/metadata/properties" xmlns:xsi="http://www.w3.org/2001/XMLSchema-instance" xmlns:pc="http://schemas.microsoft.com/office/infopath/2007/PartnerControls">
-  <documentManagement>
-    <Vendor xmlns="cf660112-59e0-48e5-9b60-3f2262d4e05d">In-house</Vendor>
-    <Course_x0020_title xmlns="cf660112-59e0-48e5-9b60-3f2262d4e05d">IT Capstone Written Project</Course_x0020_title>
-    <Launch_x0020_Date xmlns="cf660112-59e0-48e5-9b60-3f2262d4e05d" xsi:nil="true"/>
-    <Discipline xmlns="cf660112-59e0-48e5-9b60-3f2262d4e05d">IT</Discipline>
-    <Course_x0020_short_x0020_name xmlns="cf660112-59e0-48e5-9b60-3f2262d4e05d" xsi:nil="true"/>
-    <SME xmlns="cf660112-59e0-48e5-9b60-3f2262d4e05d" xsi:nil="true"/>
-    <Course_x0020_code xmlns="cf660112-59e0-48e5-9b60-3f2262d4e05d">C436</Course_x0020_code>
-    <qrac xmlns="cf660112-59e0-48e5-9b60-3f2262d4e05d" xsi:nil="true"/>
-    <Step_x0020_Completed xmlns="cf660112-59e0-48e5-9b60-3f2262d4e05d">
-      <Value>N/A</Value>
-    </Step_x0020_Completed>
-    <Course_x0020_number xmlns="cf660112-59e0-48e5-9b60-3f2262d4e05d">4902</Course_x0020_number>
-    <d5fh xmlns="cf660112-59e0-48e5-9b60-3f2262d4e05d" xsi:nil="true"/>
-    <Publication_x0020_Date xmlns="cf660112-59e0-48e5-9b60-3f2262d4e05d" xsi:nil="true"/>
-    <Assessment_x0020_Type xmlns="cf660112-59e0-48e5-9b60-3f2262d4e05d">
-      <Value>Objective</Value>
-    </Assessment_x0020_Type>
-    <Editor0 xmlns="cf660112-59e0-48e5-9b60-3f2262d4e05d">
-      <UserInfo>
-        <DisplayName/>
-        <AccountId xsi:nil="true"/>
-        <AccountType/>
-      </UserInfo>
-    </Editor0>
-    <Doc_x0020_Type xmlns="cf660112-59e0-48e5-9b60-3f2262d4e05d">
-      <Value>Attachment</Value>
-    </Doc_x0020_Type>
-    <Performance_x0020_Steps_x0020_Completed xmlns="cf660112-59e0-48e5-9b60-3f2262d4e05d">
-      <Value>N/A</Value>
-    </Performance_x0020_Steps_x0020_Completed>
-  </documentManagement>
-</p:properties>
-</file>
-
-<file path=customXml/item2.xml><?xml version="1.0" encoding="utf-8"?>
 <ct:contentTypeSchema xmlns:ct="http://schemas.microsoft.com/office/2006/metadata/contentType" xmlns:ma="http://schemas.microsoft.com/office/2006/metadata/properties/metaAttributes" ct:_="" ma:_="" ma:contentTypeName="Document" ma:contentTypeID="0x0101009A30F1838F1A9C4C8369A1109B92D3A0" ma:contentTypeVersion="25" ma:contentTypeDescription="Create a new document." ma:contentTypeScope="" ma:versionID="fd847eb69213a28af7045ac4fae54026">
   <xsd:schema xmlns:xsd="http://www.w3.org/2001/XMLSchema" xmlns:xs="http://www.w3.org/2001/XMLSchema" xmlns:p="http://schemas.microsoft.com/office/2006/metadata/properties" xmlns:ns2="cf660112-59e0-48e5-9b60-3f2262d4e05d" targetNamespace="http://schemas.microsoft.com/office/2006/metadata/properties" ma:root="true" ma:fieldsID="20cce8b9bdf545eb805bf21ed5ebd307" ns2:_="">
     <xsd:import namespace="cf660112-59e0-48e5-9b60-3f2262d4e05d"/>
@@ -3981,6 +4420,43 @@
 </ct:contentTypeSchema>
 </file>
 
+<file path=customXml/item2.xml><?xml version="1.0" encoding="utf-8"?>
+<p:properties xmlns:p="http://schemas.microsoft.com/office/2006/metadata/properties" xmlns:xsi="http://www.w3.org/2001/XMLSchema-instance" xmlns:pc="http://schemas.microsoft.com/office/infopath/2007/PartnerControls">
+  <documentManagement>
+    <Vendor xmlns="cf660112-59e0-48e5-9b60-3f2262d4e05d">In-house</Vendor>
+    <Course_x0020_title xmlns="cf660112-59e0-48e5-9b60-3f2262d4e05d">IT Capstone Written Project</Course_x0020_title>
+    <Launch_x0020_Date xmlns="cf660112-59e0-48e5-9b60-3f2262d4e05d" xsi:nil="true"/>
+    <Discipline xmlns="cf660112-59e0-48e5-9b60-3f2262d4e05d">IT</Discipline>
+    <Course_x0020_short_x0020_name xmlns="cf660112-59e0-48e5-9b60-3f2262d4e05d" xsi:nil="true"/>
+    <SME xmlns="cf660112-59e0-48e5-9b60-3f2262d4e05d" xsi:nil="true"/>
+    <Course_x0020_code xmlns="cf660112-59e0-48e5-9b60-3f2262d4e05d">C436</Course_x0020_code>
+    <qrac xmlns="cf660112-59e0-48e5-9b60-3f2262d4e05d" xsi:nil="true"/>
+    <Step_x0020_Completed xmlns="cf660112-59e0-48e5-9b60-3f2262d4e05d">
+      <Value>N/A</Value>
+    </Step_x0020_Completed>
+    <Course_x0020_number xmlns="cf660112-59e0-48e5-9b60-3f2262d4e05d">4902</Course_x0020_number>
+    <d5fh xmlns="cf660112-59e0-48e5-9b60-3f2262d4e05d" xsi:nil="true"/>
+    <Publication_x0020_Date xmlns="cf660112-59e0-48e5-9b60-3f2262d4e05d" xsi:nil="true"/>
+    <Assessment_x0020_Type xmlns="cf660112-59e0-48e5-9b60-3f2262d4e05d">
+      <Value>Objective</Value>
+    </Assessment_x0020_Type>
+    <Editor0 xmlns="cf660112-59e0-48e5-9b60-3f2262d4e05d">
+      <UserInfo>
+        <DisplayName/>
+        <AccountId xsi:nil="true"/>
+        <AccountType/>
+      </UserInfo>
+    </Editor0>
+    <Doc_x0020_Type xmlns="cf660112-59e0-48e5-9b60-3f2262d4e05d">
+      <Value>Attachment</Value>
+    </Doc_x0020_Type>
+    <Performance_x0020_Steps_x0020_Completed xmlns="cf660112-59e0-48e5-9b60-3f2262d4e05d">
+      <Value>N/A</Value>
+    </Performance_x0020_Steps_x0020_Completed>
+  </documentManagement>
+</p:properties>
+</file>
+
 <file path=customXml/item3.xml><?xml version="1.0" encoding="utf-8"?>
 <?mso-contentType ?>
 <FormTemplates xmlns="http://schemas.microsoft.com/sharepoint/v3/contenttype/forms">
@@ -3995,22 +4471,6 @@
 </file>
 
 <file path=customXml/itemProps1.xml><?xml version="1.0" encoding="utf-8"?>
-<ds:datastoreItem xmlns:ds="http://schemas.openxmlformats.org/officeDocument/2006/customXml" ds:itemID="{7429C47A-0BBF-472D-976F-A5154FC59C31}">
-  <ds:schemaRefs>
-    <ds:schemaRef ds:uri="http://schemas.microsoft.com/office/2006/documentManagement/types"/>
-    <ds:schemaRef ds:uri="http://schemas.microsoft.com/office/infopath/2007/PartnerControls"/>
-    <ds:schemaRef ds:uri="cf660112-59e0-48e5-9b60-3f2262d4e05d"/>
-    <ds:schemaRef ds:uri="http://schemas.openxmlformats.org/package/2006/metadata/core-properties"/>
-    <ds:schemaRef ds:uri="http://purl.org/dc/terms/"/>
-    <ds:schemaRef ds:uri="http://purl.org/dc/dcmitype/"/>
-    <ds:schemaRef ds:uri="http://schemas.microsoft.com/office/2006/metadata/properties"/>
-    <ds:schemaRef ds:uri="http://www.w3.org/XML/1998/namespace"/>
-    <ds:schemaRef ds:uri="http://purl.org/dc/elements/1.1/"/>
-  </ds:schemaRefs>
-</ds:datastoreItem>
-</file>
-
-<file path=customXml/itemProps2.xml><?xml version="1.0" encoding="utf-8"?>
 <ds:datastoreItem xmlns:ds="http://schemas.openxmlformats.org/officeDocument/2006/customXml" ds:itemID="{E1EF33B8-12BB-4E3F-A0F0-D51ACAA92F8E}">
   <ds:schemaRefs>
     <ds:schemaRef ds:uri="http://schemas.microsoft.com/office/2006/metadata/contentType"/>
@@ -4028,6 +4488,16 @@
 </ds:datastoreItem>
 </file>
 
+<file path=customXml/itemProps2.xml><?xml version="1.0" encoding="utf-8"?>
+<ds:datastoreItem xmlns:ds="http://schemas.openxmlformats.org/officeDocument/2006/customXml" ds:itemID="{7429C47A-0BBF-472D-976F-A5154FC59C31}">
+  <ds:schemaRefs>
+    <ds:schemaRef ds:uri="http://schemas.microsoft.com/office/2006/metadata/properties"/>
+    <ds:schemaRef ds:uri="http://schemas.microsoft.com/office/infopath/2007/PartnerControls"/>
+    <ds:schemaRef ds:uri="cf660112-59e0-48e5-9b60-3f2262d4e05d"/>
+  </ds:schemaRefs>
+</ds:datastoreItem>
+</file>
+
 <file path=customXml/itemProps3.xml><?xml version="1.0" encoding="utf-8"?>
 <ds:datastoreItem xmlns:ds="http://schemas.openxmlformats.org/officeDocument/2006/customXml" ds:itemID="{FD19A873-EB79-4756-9A99-C67EB3ACABC9}">
   <ds:schemaRefs>
@@ -4037,7 +4507,7 @@
 </file>
 
 <file path=customXml/itemProps4.xml><?xml version="1.0" encoding="utf-8"?>
-<ds:datastoreItem xmlns:ds="http://schemas.openxmlformats.org/officeDocument/2006/customXml" ds:itemID="{5C932366-9B43-4742-9846-8CB9EB0B0EEB}">
+<ds:datastoreItem xmlns:ds="http://schemas.openxmlformats.org/officeDocument/2006/customXml" ds:itemID="{9FC58A14-C1FE-4C7F-BA27-082872B7AACB}">
   <ds:schemaRefs>
     <ds:schemaRef ds:uri="http://schemas.openxmlformats.org/officeDocument/2006/bibliography"/>
   </ds:schemaRefs>

</xml_diff>